<commit_message>
Added pdf version of Week 6 workbook
</commit_message>
<xml_diff>
--- a/Week 6 - Python/Ruhan Ahmed Data_Technician_Workbook_Week_6.docx
+++ b/Week 6 - Python/Ruhan Ahmed Data_Technician_Workbook_Week_6.docx
@@ -233,7 +233,7 @@
                                     </pic:cNvPicPr>
                                   </pic:nvPicPr>
                                   <pic:blipFill>
-                                    <a:blip r:embed="rId11">
+                                    <a:blip r:embed="rId10">
                                       <a:extLst>
                                         <a:ext uri="{28A0092B-C50C-407E-A947-70E740481C1C}">
                                           <a14:useLocalDpi xmlns:a14="http://schemas.microsoft.com/office/drawing/2010/main" val="0"/>
@@ -483,7 +483,7 @@
               </wp:anchor>
             </w:drawing>
           </mc:Choice>
-          <mc:Fallback xmlns:a14="http://schemas.microsoft.com/office/drawing/2010/main" xmlns:pic="http://schemas.openxmlformats.org/drawingml/2006/picture" xmlns:a="http://schemas.openxmlformats.org/drawingml/2006/main">
+          <mc:Fallback xmlns:a="http://schemas.openxmlformats.org/drawingml/2006/main" xmlns:pic="http://schemas.openxmlformats.org/drawingml/2006/picture" xmlns:a14="http://schemas.microsoft.com/office/drawing/2010/main">
             <w:pict>
               <v:group id="Group 748818473" style="position:absolute;margin-left:.6pt;margin-top:-56.1pt;width:597.7pt;height:27pt;z-index:251667456;mso-position-horizontal-relative:page;mso-width-relative:margin;mso-height-relative:margin" coordsize="56512,2667" coordorigin="18980" o:spid="_x0000_s1026" w14:anchorId="4A798FAE" o:gfxdata="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">
                 <v:rect id="Rectangle 1055483535" style="position:absolute;left:18980;width:18898;height:2667;visibility:visible;mso-wrap-style:square;v-text-anchor:middle" o:spid="_x0000_s1027" fillcolor="#e72b4b" strokecolor="#e72b4b" strokeweight="1pt" o:gfxdata="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"/>
@@ -4822,7 +4822,7 @@
     </w:p>
     <w:p/>
     <w:p>
-      <w:hyperlink r:id="rId12">
+      <w:hyperlink r:id="rId11">
         <w:r>
           <w:rPr>
             <w:rStyle w:val="Hyperlink"/>
@@ -5271,9 +5271,9 @@
       </w:pPr>
     </w:p>
     <w:sectPr>
-      <w:headerReference w:type="default" r:id="rId13"/>
-      <w:footerReference w:type="even" r:id="rId14"/>
-      <w:footerReference w:type="default" r:id="rId15"/>
+      <w:headerReference w:type="default" r:id="rId12"/>
+      <w:footerReference w:type="even" r:id="rId13"/>
+      <w:footerReference w:type="default" r:id="rId14"/>
       <w:pgSz w:w="11906" w:h="16838"/>
       <w:pgMar w:top="1134" w:right="1134" w:bottom="992" w:left="1134" w:header="709" w:footer="522" w:gutter="0"/>
       <w:cols w:space="708"/>
@@ -7737,6 +7737,26 @@
 </file>
 
 <file path=customXml/item1.xml><?xml version="1.0" encoding="utf-8"?>
+<?mso-contentType ?>
+<FormTemplates xmlns="http://schemas.microsoft.com/sharepoint/v3/contenttype/forms">
+  <Display>DocumentLibraryForm</Display>
+  <Edit>DocumentLibraryForm</Edit>
+  <New>DocumentLibraryForm</New>
+</FormTemplates>
+</file>
+
+<file path=customXml/item2.xml><?xml version="1.0" encoding="utf-8"?>
+<p:properties xmlns:p="http://schemas.microsoft.com/office/2006/metadata/properties" xmlns:xsi="http://www.w3.org/2001/XMLSchema-instance" xmlns:pc="http://schemas.microsoft.com/office/infopath/2007/PartnerControls">
+  <documentManagement>
+    <lcf76f155ced4ddcb4097134ff3c332f xmlns="143e5899-c3ad-4e4a-825f-a4f553d1bed5">
+      <Terms xmlns="http://schemas.microsoft.com/office/infopath/2007/PartnerControls"/>
+    </lcf76f155ced4ddcb4097134ff3c332f>
+    <TaxCatchAll xmlns="d04a151f-8544-4df3-8d92-0e631918d84f" xsi:nil="true"/>
+  </documentManagement>
+</p:properties>
+</file>
+
+<file path=customXml/item3.xml><?xml version="1.0" encoding="utf-8"?>
 <ct:contentTypeSchema xmlns:ct="http://schemas.microsoft.com/office/2006/metadata/contentType" xmlns:ma="http://schemas.microsoft.com/office/2006/metadata/properties/metaAttributes" ct:_="" ma:_="" ma:contentTypeName="Document" ma:contentTypeID="0x0101003489BA8CC7EE9F489E6E8949881216E9" ma:contentTypeVersion="12" ma:contentTypeDescription="Create a new document." ma:contentTypeScope="" ma:versionID="7b6255424536005c67aa67ad75514701">
   <xsd:schema xmlns:xsd="http://www.w3.org/2001/XMLSchema" xmlns:xs="http://www.w3.org/2001/XMLSchema" xmlns:p="http://schemas.microsoft.com/office/2006/metadata/properties" xmlns:ns2="143e5899-c3ad-4e4a-825f-a4f553d1bed5" xmlns:ns3="d04a151f-8544-4df3-8d92-0e631918d84f" targetNamespace="http://schemas.microsoft.com/office/2006/metadata/properties" ma:root="true" ma:fieldsID="9a4e9f419625b896459e932cbcb38238" ns2:_="" ns3:_="">
     <xsd:import namespace="143e5899-c3ad-4e4a-825f-a4f553d1bed5"/>
@@ -7937,27 +7957,26 @@
 </ct:contentTypeSchema>
 </file>
 
-<file path=customXml/item2.xml><?xml version="1.0" encoding="utf-8"?>
-<p:properties xmlns:p="http://schemas.microsoft.com/office/2006/metadata/properties" xmlns:xsi="http://www.w3.org/2001/XMLSchema-instance" xmlns:pc="http://schemas.microsoft.com/office/infopath/2007/PartnerControls">
-  <documentManagement>
-    <lcf76f155ced4ddcb4097134ff3c332f xmlns="143e5899-c3ad-4e4a-825f-a4f553d1bed5">
-      <Terms xmlns="http://schemas.microsoft.com/office/infopath/2007/PartnerControls"/>
-    </lcf76f155ced4ddcb4097134ff3c332f>
-    <TaxCatchAll xmlns="d04a151f-8544-4df3-8d92-0e631918d84f" xsi:nil="true"/>
-  </documentManagement>
-</p:properties>
+<file path=customXml/itemProps1.xml><?xml version="1.0" encoding="utf-8"?>
+<ds:datastoreItem xmlns:ds="http://schemas.openxmlformats.org/officeDocument/2006/customXml" ds:itemID="{38A5BC7A-2B53-4210-B960-9B9998594EB4}">
+  <ds:schemaRefs>
+    <ds:schemaRef ds:uri="http://schemas.microsoft.com/sharepoint/v3/contenttype/forms"/>
+  </ds:schemaRefs>
+</ds:datastoreItem>
 </file>
 
-<file path=customXml/item3.xml><?xml version="1.0" encoding="utf-8"?>
-<?mso-contentType ?>
-<FormTemplates xmlns="http://schemas.microsoft.com/sharepoint/v3/contenttype/forms">
-  <Display>DocumentLibraryForm</Display>
-  <Edit>DocumentLibraryForm</Edit>
-  <New>DocumentLibraryForm</New>
-</FormTemplates>
+<file path=customXml/itemProps2.xml><?xml version="1.0" encoding="utf-8"?>
+<ds:datastoreItem xmlns:ds="http://schemas.openxmlformats.org/officeDocument/2006/customXml" ds:itemID="{8B67FE3D-C440-4F14-B87A-C090E3BE9960}">
+  <ds:schemaRefs>
+    <ds:schemaRef ds:uri="http://schemas.microsoft.com/office/2006/metadata/properties"/>
+    <ds:schemaRef ds:uri="http://schemas.microsoft.com/office/infopath/2007/PartnerControls"/>
+    <ds:schemaRef ds:uri="143e5899-c3ad-4e4a-825f-a4f553d1bed5"/>
+    <ds:schemaRef ds:uri="d04a151f-8544-4df3-8d92-0e631918d84f"/>
+  </ds:schemaRefs>
+</ds:datastoreItem>
 </file>
 
-<file path=customXml/itemProps1.xml><?xml version="1.0" encoding="utf-8"?>
+<file path=customXml/itemProps3.xml><?xml version="1.0" encoding="utf-8"?>
 <ds:datastoreItem xmlns:ds="http://schemas.openxmlformats.org/officeDocument/2006/customXml" ds:itemID="{C7C04D45-E86C-4830-B145-939D200601BE}">
   <ds:schemaRefs>
     <ds:schemaRef ds:uri="http://schemas.microsoft.com/office/2006/metadata/contentType"/>
@@ -7974,23 +7993,4 @@
     <ds:schemaRef ds:uri="http://schemas.microsoft.com/internal/obd"/>
   </ds:schemaRefs>
 </ds:datastoreItem>
-</file>
-
-<file path=customXml/itemProps2.xml><?xml version="1.0" encoding="utf-8"?>
-<ds:datastoreItem xmlns:ds="http://schemas.openxmlformats.org/officeDocument/2006/customXml" ds:itemID="{8B67FE3D-C440-4F14-B87A-C090E3BE9960}">
-  <ds:schemaRefs>
-    <ds:schemaRef ds:uri="http://schemas.microsoft.com/office/2006/metadata/properties"/>
-    <ds:schemaRef ds:uri="http://schemas.microsoft.com/office/infopath/2007/PartnerControls"/>
-    <ds:schemaRef ds:uri="143e5899-c3ad-4e4a-825f-a4f553d1bed5"/>
-    <ds:schemaRef ds:uri="d04a151f-8544-4df3-8d92-0e631918d84f"/>
-  </ds:schemaRefs>
-</ds:datastoreItem>
-</file>
-
-<file path=customXml/itemProps3.xml><?xml version="1.0" encoding="utf-8"?>
-<ds:datastoreItem xmlns:ds="http://schemas.openxmlformats.org/officeDocument/2006/customXml" ds:itemID="{38A5BC7A-2B53-4210-B960-9B9998594EB4}">
-  <ds:schemaRefs>
-    <ds:schemaRef ds:uri="http://schemas.microsoft.com/sharepoint/v3/contenttype/forms"/>
-  </ds:schemaRefs>
-</ds:datastoreItem>
 </file>
</xml_diff>